<commit_message>
Update Laporan HTML + CSS Project Flexbox.docx
</commit_message>
<xml_diff>
--- a/Project Minggu ke-4/Menirukan Video [Responsive Website design with flexbox - Flexbox page layout design tutorial - YouTube]/Laporan HTML + CSS Project Flexbox.docx
+++ b/Project Minggu ke-4/Menirukan Video [Responsive Website design with flexbox - Flexbox page layout design tutorial - YouTube]/Laporan HTML + CSS Project Flexbox.docx
@@ -1,6 +1,6 @@
 
 <file path=word/document.xml><?xml version="1.0" encoding="utf-8"?>
-<w:document xmlns:wpc="http://schemas.microsoft.com/office/word/2010/wordprocessingCanvas" xmlns:cx="http://schemas.microsoft.com/office/drawing/2014/chartex" xmlns:cx1="http://schemas.microsoft.com/office/drawing/2015/9/8/chartex" xmlns:cx2="http://schemas.microsoft.com/office/drawing/2015/10/21/chartex" xmlns:cx3="http://schemas.microsoft.com/office/drawing/2016/5/9/chartex" xmlns:cx4="http://schemas.microsoft.com/office/drawing/2016/5/10/chartex" xmlns:cx5="http://schemas.microsoft.com/office/drawing/2016/5/11/chartex" xmlns:cx6="http://schemas.microsoft.com/office/drawing/2016/5/12/chartex" xmlns:cx7="http://schemas.microsoft.com/office/drawing/2016/5/13/chartex" xmlns:cx8="http://schemas.microsoft.com/office/drawing/2016/5/14/chartex" xmlns:mc="http://schemas.openxmlformats.org/markup-compatibility/2006" xmlns:aink="http://schemas.microsoft.com/office/drawing/2016/ink" xmlns:am3d="http://schemas.microsoft.com/office/drawing/2017/model3d" xmlns:o="urn:schemas-microsoft-com:office:office" xmlns:r="http://schemas.openxmlformats.org/officeDocument/2006/relationships" xmlns:m="http://schemas.openxmlformats.org/officeDocument/2006/math" xmlns:v="urn:schemas-microsoft-com:vml" xmlns:wp14="http://schemas.microsoft.com/office/word/2010/wordprocessingDrawing" xmlns:wp="http://schemas.openxmlformats.org/drawingml/2006/wordprocessingDrawing" xmlns:w10="urn:schemas-microsoft-com:office:word" xmlns:w="http://schemas.openxmlformats.org/wordprocessingml/2006/main" xmlns:w14="http://schemas.microsoft.com/office/word/2010/wordml" xmlns:w15="http://schemas.microsoft.com/office/word/2012/wordml" xmlns:w16cex="http://schemas.microsoft.com/office/word/2018/wordml/cex" xmlns:w16cid="http://schemas.microsoft.com/office/word/2016/wordml/cid" xmlns:w16="http://schemas.microsoft.com/office/word/2018/wordml" xmlns:w16se="http://schemas.microsoft.com/office/word/2015/wordml/symex" xmlns:wpg="http://schemas.microsoft.com/office/word/2010/wordprocessingGroup" xmlns:wpi="http://schemas.microsoft.com/office/word/2010/wordprocessingInk" xmlns:wne="http://schemas.microsoft.com/office/word/2006/wordml" xmlns:wps="http://schemas.microsoft.com/office/word/2010/wordprocessingShape" mc:Ignorable="w14 w15 w16se w16cid w16 w16cex wp14">
+<w:document xmlns:wpc="http://schemas.microsoft.com/office/word/2010/wordprocessingCanvas" xmlns:cx="http://schemas.microsoft.com/office/drawing/2014/chartex" xmlns:cx1="http://schemas.microsoft.com/office/drawing/2015/9/8/chartex" xmlns:cx2="http://schemas.microsoft.com/office/drawing/2015/10/21/chartex" xmlns:cx3="http://schemas.microsoft.com/office/drawing/2016/5/9/chartex" xmlns:cx4="http://schemas.microsoft.com/office/drawing/2016/5/10/chartex" xmlns:cx5="http://schemas.microsoft.com/office/drawing/2016/5/11/chartex" xmlns:cx6="http://schemas.microsoft.com/office/drawing/2016/5/12/chartex" xmlns:cx7="http://schemas.microsoft.com/office/drawing/2016/5/13/chartex" xmlns:cx8="http://schemas.microsoft.com/office/drawing/2016/5/14/chartex" xmlns:mc="http://schemas.openxmlformats.org/markup-compatibility/2006" xmlns:aink="http://schemas.microsoft.com/office/drawing/2016/ink" xmlns:am3d="http://schemas.microsoft.com/office/drawing/2017/model3d" xmlns:o="urn:schemas-microsoft-com:office:office" xmlns:r="http://schemas.openxmlformats.org/officeDocument/2006/relationships" xmlns:m="http://schemas.openxmlformats.org/officeDocument/2006/math" xmlns:v="urn:schemas-microsoft-com:vml" xmlns:wp14="http://schemas.microsoft.com/office/word/2010/wordprocessingDrawing" xmlns:wp="http://schemas.openxmlformats.org/drawingml/2006/wordprocessingDrawing" xmlns:w10="urn:schemas-microsoft-com:office:word" xmlns:w="http://schemas.openxmlformats.org/wordprocessingml/2006/main" xmlns:w14="http://schemas.microsoft.com/office/word/2010/wordml" xmlns:w15="http://schemas.microsoft.com/office/word/2012/wordml" xmlns:w16cid="http://schemas.microsoft.com/office/word/2016/wordml/cid" xmlns:w16se="http://schemas.microsoft.com/office/word/2015/wordml/symex" xmlns:wpg="http://schemas.microsoft.com/office/word/2010/wordprocessingGroup" xmlns:wpi="http://schemas.microsoft.com/office/word/2010/wordprocessingInk" xmlns:wne="http://schemas.microsoft.com/office/word/2006/wordml" xmlns:wps="http://schemas.microsoft.com/office/word/2010/wordprocessingShape" mc:Ignorable="w14 w15 w16se w16cid wp14">
   <w:body>
     <w:tbl>
       <w:tblPr>
@@ -302,7 +302,6 @@
         <w:t>Box-</w:t>
       </w:r>
       <w:proofErr w:type="spellStart"/>
-      <w:proofErr w:type="gramStart"/>
       <w:r>
         <w:rPr>
           <w:rFonts w:ascii="Arial" w:hAnsi="Arial" w:cs="Arial"/>
@@ -336,7 +335,6 @@
         <w:t>yaitu</w:t>
       </w:r>
       <w:proofErr w:type="spellEnd"/>
-      <w:proofErr w:type="gramEnd"/>
       <w:r>
         <w:rPr>
           <w:rFonts w:ascii="Arial" w:hAnsi="Arial" w:cs="Arial"/>
@@ -551,31 +549,7 @@
           <w:highlight w:val="green"/>
           <w:lang w:val="en-US"/>
         </w:rPr>
-        <w:t>Box-</w:t>
-      </w:r>
-      <w:proofErr w:type="gramStart"/>
-      <w:r>
-        <w:rPr>
-          <w:rFonts w:ascii="Arial" w:hAnsi="Arial" w:cs="Arial"/>
-          <w:color w:val="000000" w:themeColor="text1"/>
-          <w:sz w:val="24"/>
-          <w:szCs w:val="24"/>
-          <w:highlight w:val="green"/>
-          <w:lang w:val="en-US"/>
-        </w:rPr>
-        <w:t>Sizing :</w:t>
-      </w:r>
-      <w:proofErr w:type="gramEnd"/>
-      <w:r>
-        <w:rPr>
-          <w:rFonts w:ascii="Arial" w:hAnsi="Arial" w:cs="Arial"/>
-          <w:color w:val="000000" w:themeColor="text1"/>
-          <w:sz w:val="24"/>
-          <w:szCs w:val="24"/>
-          <w:highlight w:val="green"/>
-          <w:lang w:val="en-US"/>
-        </w:rPr>
-        <w:t xml:space="preserve"> Border-Box;</w:t>
+        <w:t>Box-Sizing : Border-Box;</w:t>
       </w:r>
       <w:r>
         <w:rPr>
@@ -815,31 +789,7 @@
           <w:highlight w:val="green"/>
           <w:lang w:val="en-US"/>
         </w:rPr>
-        <w:t>Box-</w:t>
-      </w:r>
-      <w:proofErr w:type="gramStart"/>
-      <w:r>
-        <w:rPr>
-          <w:rFonts w:ascii="Arial" w:hAnsi="Arial" w:cs="Arial"/>
-          <w:color w:val="000000" w:themeColor="text1"/>
-          <w:sz w:val="24"/>
-          <w:szCs w:val="24"/>
-          <w:highlight w:val="green"/>
-          <w:lang w:val="en-US"/>
-        </w:rPr>
-        <w:t>Sizing :</w:t>
-      </w:r>
-      <w:proofErr w:type="gramEnd"/>
-      <w:r>
-        <w:rPr>
-          <w:rFonts w:ascii="Arial" w:hAnsi="Arial" w:cs="Arial"/>
-          <w:color w:val="000000" w:themeColor="text1"/>
-          <w:sz w:val="24"/>
-          <w:szCs w:val="24"/>
-          <w:highlight w:val="green"/>
-          <w:lang w:val="en-US"/>
-        </w:rPr>
-        <w:t xml:space="preserve"> Content-Box;</w:t>
+        <w:t>Box-Sizing : Content-Box;</w:t>
       </w:r>
       <w:r>
         <w:rPr>
@@ -1453,7 +1403,6 @@
         <w:t xml:space="preserve">Max </w:t>
       </w:r>
       <w:proofErr w:type="spellStart"/>
-      <w:proofErr w:type="gramStart"/>
       <w:r>
         <w:rPr>
           <w:rFonts w:ascii="Arial" w:hAnsi="Arial" w:cs="Arial"/>
@@ -1476,7 +1425,6 @@
         <w:t>,yaitu</w:t>
       </w:r>
       <w:proofErr w:type="spellEnd"/>
-      <w:proofErr w:type="gramEnd"/>
       <w:r>
         <w:rPr>
           <w:rFonts w:ascii="Arial" w:hAnsi="Arial" w:cs="Arial"/>
@@ -1792,18 +1740,18 @@
           <w:szCs w:val="24"/>
           <w:lang w:val="en-US"/>
         </w:rPr>
-        <w:t>Mengerti f</w:t>
-      </w:r>
-      <w:proofErr w:type="spellStart"/>
-      <w:r>
-        <w:rPr>
-          <w:rFonts w:ascii="Arial" w:hAnsi="Arial" w:cs="Arial"/>
-          <w:color w:val="000000" w:themeColor="text1"/>
-          <w:sz w:val="24"/>
-          <w:szCs w:val="24"/>
-          <w:lang w:val="en-US"/>
-        </w:rPr>
-        <w:t>ungsi</w:t>
+        <w:t xml:space="preserve">Mengerti </w:t>
+      </w:r>
+      <w:proofErr w:type="spellStart"/>
+      <w:r>
+        <w:rPr>
+          <w:rFonts w:ascii="Arial" w:hAnsi="Arial" w:cs="Arial"/>
+          <w:color w:val="000000" w:themeColor="text1"/>
+          <w:sz w:val="24"/>
+          <w:szCs w:val="24"/>
+          <w:lang w:val="en-US"/>
+        </w:rPr>
+        <w:t>fungsi</w:t>
       </w:r>
       <w:proofErr w:type="spellEnd"/>
       <w:r>
@@ -1828,7 +1776,6 @@
         <w:t>Flex-</w:t>
       </w:r>
       <w:proofErr w:type="spellStart"/>
-      <w:proofErr w:type="gramStart"/>
       <w:r>
         <w:rPr>
           <w:rFonts w:ascii="Arial" w:hAnsi="Arial" w:cs="Arial"/>
@@ -1851,7 +1798,6 @@
         <w:t>,yaitu</w:t>
       </w:r>
       <w:proofErr w:type="spellEnd"/>
-      <w:proofErr w:type="gramEnd"/>
       <w:r>
         <w:rPr>
           <w:rFonts w:ascii="Arial" w:hAnsi="Arial" w:cs="Arial"/>
@@ -2414,18 +2360,18 @@
           <w:szCs w:val="24"/>
           <w:lang w:val="en-US"/>
         </w:rPr>
-        <w:t>Mengerti f</w:t>
-      </w:r>
-      <w:proofErr w:type="spellStart"/>
-      <w:r>
-        <w:rPr>
-          <w:rFonts w:ascii="Arial" w:hAnsi="Arial" w:cs="Arial"/>
-          <w:color w:val="000000" w:themeColor="text1"/>
-          <w:sz w:val="24"/>
-          <w:szCs w:val="24"/>
-          <w:lang w:val="en-US"/>
-        </w:rPr>
-        <w:t>ungsi</w:t>
+        <w:t xml:space="preserve">Mengerti </w:t>
+      </w:r>
+      <w:proofErr w:type="spellStart"/>
+      <w:r>
+        <w:rPr>
+          <w:rFonts w:ascii="Arial" w:hAnsi="Arial" w:cs="Arial"/>
+          <w:color w:val="000000" w:themeColor="text1"/>
+          <w:sz w:val="24"/>
+          <w:szCs w:val="24"/>
+          <w:lang w:val="en-US"/>
+        </w:rPr>
+        <w:t>fungsi</w:t>
       </w:r>
       <w:proofErr w:type="spellEnd"/>
       <w:r>
@@ -2576,7 +2522,25 @@
           <w:color w:val="000000" w:themeColor="text1"/>
           <w:shd w:val="clear" w:color="auto" w:fill="FEFEFE"/>
         </w:rPr>
-        <w:t xml:space="preserve">arah main axis tetap vertikal dan arah cross axis </w:t>
+        <w:t xml:space="preserve">arah main axis tetap vertikal dan </w:t>
+      </w:r>
+      <w:proofErr w:type="spellStart"/>
+      <w:r>
+        <w:rPr>
+          <w:rFonts w:ascii="Arial" w:hAnsi="Arial" w:cs="Arial"/>
+          <w:color w:val="000000" w:themeColor="text1"/>
+          <w:shd w:val="clear" w:color="auto" w:fill="FEFEFE"/>
+        </w:rPr>
+        <w:t>arah</w:t>
+      </w:r>
+      <w:proofErr w:type="spellEnd"/>
+      <w:r>
+        <w:rPr>
+          <w:rFonts w:ascii="Arial" w:hAnsi="Arial" w:cs="Arial"/>
+          <w:color w:val="000000" w:themeColor="text1"/>
+          <w:shd w:val="clear" w:color="auto" w:fill="FEFEFE"/>
+        </w:rPr>
+        <w:t xml:space="preserve"> cross axis </w:t>
       </w:r>
       <w:proofErr w:type="spellStart"/>
       <w:r>
@@ -2887,7 +2851,6 @@
         <w:t>flex-</w:t>
       </w:r>
       <w:proofErr w:type="spellStart"/>
-      <w:proofErr w:type="gramStart"/>
       <w:r>
         <w:rPr>
           <w:rFonts w:ascii="Arial" w:hAnsi="Arial" w:cs="Arial"/>
@@ -2906,7 +2869,6 @@
         <w:t>,Yaitu</w:t>
       </w:r>
       <w:proofErr w:type="spellEnd"/>
-      <w:proofErr w:type="gramEnd"/>
       <w:r>
         <w:rPr>
           <w:rFonts w:ascii="Arial" w:hAnsi="Arial" w:cs="Arial"/>
@@ -3997,7 +3959,6 @@
         <w:t xml:space="preserve"> </w:t>
       </w:r>
       <w:proofErr w:type="spellStart"/>
-      <w:proofErr w:type="gramStart"/>
       <w:r>
         <w:rPr>
           <w:rFonts w:ascii="Arial" w:hAnsi="Arial" w:cs="Arial"/>
@@ -4013,16 +3974,7 @@
           <w:color w:val="000000" w:themeColor="text1"/>
           <w:shd w:val="clear" w:color="auto" w:fill="FFFFFF"/>
         </w:rPr>
-        <w:t xml:space="preserve"> )</w:t>
-      </w:r>
-      <w:proofErr w:type="gramEnd"/>
-      <w:r>
-        <w:rPr>
-          <w:rFonts w:ascii="Arial" w:hAnsi="Arial" w:cs="Arial"/>
-          <w:color w:val="000000" w:themeColor="text1"/>
-          <w:shd w:val="clear" w:color="auto" w:fill="FFFFFF"/>
-        </w:rPr>
-        <w:t>.</w:t>
+        <w:t xml:space="preserve"> ).</w:t>
       </w:r>
     </w:p>
     <w:p>
@@ -4134,7 +4086,6 @@
         <w:t xml:space="preserve"> </w:t>
       </w:r>
       <w:proofErr w:type="spellStart"/>
-      <w:proofErr w:type="gramStart"/>
       <w:r>
         <w:rPr>
           <w:rFonts w:ascii="Arial" w:hAnsi="Arial" w:cs="Arial"/>
@@ -4158,16 +4109,7 @@
           <w:color w:val="000000" w:themeColor="text1"/>
           <w:shd w:val="clear" w:color="auto" w:fill="FFFFFF"/>
         </w:rPr>
-        <w:t>property</w:t>
-      </w:r>
-      <w:proofErr w:type="gramEnd"/>
-      <w:r>
-        <w:rPr>
-          <w:rFonts w:ascii="Arial" w:hAnsi="Arial" w:cs="Arial"/>
-          <w:color w:val="000000" w:themeColor="text1"/>
-          <w:shd w:val="clear" w:color="auto" w:fill="FFFFFF"/>
-        </w:rPr>
-        <w:t xml:space="preserve"> CSS </w:t>
+        <w:t xml:space="preserve">property CSS </w:t>
       </w:r>
       <w:r>
         <w:rPr>
@@ -4763,7 +4705,6 @@
         <w:t>Z-</w:t>
       </w:r>
       <w:proofErr w:type="spellStart"/>
-      <w:proofErr w:type="gramStart"/>
       <w:r>
         <w:rPr>
           <w:rFonts w:ascii="Arial" w:hAnsi="Arial" w:cs="Arial"/>
@@ -4782,7 +4723,6 @@
         <w:t>yaitu</w:t>
       </w:r>
       <w:proofErr w:type="spellEnd"/>
-      <w:proofErr w:type="gramEnd"/>
       <w:r>
         <w:rPr>
           <w:rFonts w:ascii="Arial" w:hAnsi="Arial" w:cs="Arial"/>
@@ -5278,7 +5218,6 @@
         <w:t xml:space="preserve"> </w:t>
       </w:r>
       <w:proofErr w:type="spellStart"/>
-      <w:proofErr w:type="gramStart"/>
       <w:r>
         <w:rPr>
           <w:rFonts w:ascii="Arial" w:hAnsi="Arial" w:cs="Arial"/>
@@ -5288,7 +5227,6 @@
         <w:t>html,dapat</w:t>
       </w:r>
       <w:proofErr w:type="spellEnd"/>
-      <w:proofErr w:type="gramEnd"/>
       <w:r>
         <w:rPr>
           <w:rFonts w:ascii="Arial" w:hAnsi="Arial" w:cs="Arial"/>
@@ -5911,25 +5849,7 @@
           <w:highlight w:val="green"/>
           <w:shd w:val="clear" w:color="auto" w:fill="FFFFFF"/>
         </w:rPr>
-        <w:t xml:space="preserve">text-transform: </w:t>
-      </w:r>
-      <w:r>
-        <w:rPr>
-          <w:rFonts w:ascii="Arial" w:hAnsi="Arial" w:cs="Arial"/>
-          <w:color w:val="000000" w:themeColor="text1"/>
-          <w:highlight w:val="green"/>
-          <w:shd w:val="clear" w:color="auto" w:fill="FFFFFF"/>
-        </w:rPr>
-        <w:t>lowercase</w:t>
-      </w:r>
-      <w:r>
-        <w:rPr>
-          <w:rFonts w:ascii="Arial" w:hAnsi="Arial" w:cs="Arial"/>
-          <w:color w:val="000000" w:themeColor="text1"/>
-          <w:highlight w:val="green"/>
-          <w:shd w:val="clear" w:color="auto" w:fill="FFFFFF"/>
-        </w:rPr>
-        <w:t>;</w:t>
+        <w:t>text-transform: lowercase;</w:t>
       </w:r>
       <w:r>
         <w:rPr>
@@ -6219,25 +6139,7 @@
           <w:highlight w:val="green"/>
           <w:shd w:val="clear" w:color="auto" w:fill="FFFFFF"/>
         </w:rPr>
-        <w:t xml:space="preserve">text-transform: </w:t>
-      </w:r>
-      <w:r>
-        <w:rPr>
-          <w:rFonts w:ascii="Arial" w:hAnsi="Arial" w:cs="Arial"/>
-          <w:color w:val="000000" w:themeColor="text1"/>
-          <w:highlight w:val="green"/>
-          <w:shd w:val="clear" w:color="auto" w:fill="FFFFFF"/>
-        </w:rPr>
-        <w:t>capitalize</w:t>
-      </w:r>
-      <w:r>
-        <w:rPr>
-          <w:rFonts w:ascii="Arial" w:hAnsi="Arial" w:cs="Arial"/>
-          <w:color w:val="000000" w:themeColor="text1"/>
-          <w:highlight w:val="green"/>
-          <w:shd w:val="clear" w:color="auto" w:fill="FFFFFF"/>
-        </w:rPr>
-        <w:t>;</w:t>
+        <w:t>text-transform: capitalize;</w:t>
       </w:r>
       <w:r>
         <w:rPr>
@@ -7104,7 +7006,6 @@
         <w:t xml:space="preserve"> minimal </w:t>
       </w:r>
       <w:proofErr w:type="spellStart"/>
-      <w:proofErr w:type="gramStart"/>
       <w:r>
         <w:rPr>
           <w:rFonts w:ascii="Arial" w:hAnsi="Arial" w:cs="Arial"/>
@@ -7114,7 +7015,6 @@
         <w:t>elemen.Value</w:t>
       </w:r>
       <w:proofErr w:type="spellEnd"/>
-      <w:proofErr w:type="gramEnd"/>
       <w:r>
         <w:rPr>
           <w:rFonts w:ascii="Arial" w:hAnsi="Arial" w:cs="Arial"/>
@@ -8538,7 +8438,27 @@
           <w:color w:val="000000" w:themeColor="text1"/>
           <w:shd w:val="clear" w:color="auto" w:fill="FFFFFF"/>
         </w:rPr>
-        <w:t>belom</w:t>
+        <w:t>bel</w:t>
+      </w:r>
+      <w:r>
+        <w:rPr>
+          <w:rFonts w:ascii="Arial" w:hAnsi="Arial" w:cs="Arial"/>
+          <w:b/>
+          <w:bCs/>
+          <w:color w:val="000000" w:themeColor="text1"/>
+          <w:shd w:val="clear" w:color="auto" w:fill="FFFFFF"/>
+        </w:rPr>
+        <w:t>u</w:t>
+      </w:r>
+      <w:r>
+        <w:rPr>
+          <w:rFonts w:ascii="Arial" w:hAnsi="Arial" w:cs="Arial"/>
+          <w:b/>
+          <w:bCs/>
+          <w:color w:val="000000" w:themeColor="text1"/>
+          <w:shd w:val="clear" w:color="auto" w:fill="FFFFFF"/>
+        </w:rPr>
+        <w:t>m</w:t>
       </w:r>
       <w:proofErr w:type="spellEnd"/>
       <w:r>
@@ -8600,6 +8520,134 @@
           <w:shd w:val="clear" w:color="auto" w:fill="FFFFFF"/>
         </w:rPr>
         <w:t xml:space="preserve"> pada CSS</w:t>
+      </w:r>
+    </w:p>
+    <w:p>
+      <w:pPr>
+        <w:pStyle w:val="NormalWeb"/>
+        <w:shd w:val="clear" w:color="auto" w:fill="FEFEFE"/>
+        <w:spacing w:before="0" w:beforeAutospacing="0" w:after="390" w:afterAutospacing="0"/>
+        <w:rPr>
+          <w:rFonts w:ascii="Arial" w:hAnsi="Arial" w:cs="Arial"/>
+          <w:color w:val="000000" w:themeColor="text1"/>
+          <w:shd w:val="clear" w:color="auto" w:fill="FFFFFF"/>
+        </w:rPr>
+      </w:pPr>
+      <w:r>
+        <w:rPr>
+          <w:rFonts w:ascii="Arial" w:hAnsi="Arial" w:cs="Arial"/>
+          <w:color w:val="000000" w:themeColor="text1"/>
+          <w:shd w:val="clear" w:color="auto" w:fill="FFFFFF"/>
+        </w:rPr>
+        <w:t xml:space="preserve">2.Masih </w:t>
+      </w:r>
+      <w:proofErr w:type="spellStart"/>
+      <w:r>
+        <w:rPr>
+          <w:rFonts w:ascii="Arial" w:hAnsi="Arial" w:cs="Arial"/>
+          <w:color w:val="000000" w:themeColor="text1"/>
+          <w:shd w:val="clear" w:color="auto" w:fill="FFFFFF"/>
+        </w:rPr>
+        <w:t>belum</w:t>
+      </w:r>
+      <w:proofErr w:type="spellEnd"/>
+      <w:r>
+        <w:rPr>
+          <w:rFonts w:ascii="Arial" w:hAnsi="Arial" w:cs="Arial"/>
+          <w:color w:val="000000" w:themeColor="text1"/>
+          <w:shd w:val="clear" w:color="auto" w:fill="FFFFFF"/>
+        </w:rPr>
+        <w:t xml:space="preserve"> </w:t>
+      </w:r>
+      <w:proofErr w:type="spellStart"/>
+      <w:r>
+        <w:rPr>
+          <w:rFonts w:ascii="Arial" w:hAnsi="Arial" w:cs="Arial"/>
+          <w:color w:val="000000" w:themeColor="text1"/>
+          <w:shd w:val="clear" w:color="auto" w:fill="FFFFFF"/>
+        </w:rPr>
+        <w:t>sepenuhnya</w:t>
+      </w:r>
+      <w:proofErr w:type="spellEnd"/>
+      <w:r>
+        <w:rPr>
+          <w:rFonts w:ascii="Arial" w:hAnsi="Arial" w:cs="Arial"/>
+          <w:color w:val="000000" w:themeColor="text1"/>
+          <w:shd w:val="clear" w:color="auto" w:fill="FFFFFF"/>
+        </w:rPr>
+        <w:t xml:space="preserve"> </w:t>
+      </w:r>
+      <w:proofErr w:type="spellStart"/>
+      <w:r>
+        <w:rPr>
+          <w:rFonts w:ascii="Arial" w:hAnsi="Arial" w:cs="Arial"/>
+          <w:color w:val="000000" w:themeColor="text1"/>
+          <w:shd w:val="clear" w:color="auto" w:fill="FFFFFF"/>
+        </w:rPr>
+        <w:t>paham</w:t>
+      </w:r>
+      <w:proofErr w:type="spellEnd"/>
+      <w:r>
+        <w:rPr>
+          <w:rFonts w:ascii="Arial" w:hAnsi="Arial" w:cs="Arial"/>
+          <w:color w:val="000000" w:themeColor="text1"/>
+          <w:shd w:val="clear" w:color="auto" w:fill="FFFFFF"/>
+        </w:rPr>
+        <w:t xml:space="preserve"> </w:t>
+      </w:r>
+      <w:proofErr w:type="spellStart"/>
+      <w:r>
+        <w:rPr>
+          <w:rFonts w:ascii="Arial" w:hAnsi="Arial" w:cs="Arial"/>
+          <w:color w:val="000000" w:themeColor="text1"/>
+          <w:shd w:val="clear" w:color="auto" w:fill="FFFFFF"/>
+        </w:rPr>
+        <w:t>penggunaan</w:t>
+      </w:r>
+      <w:proofErr w:type="spellEnd"/>
+      <w:r>
+        <w:rPr>
+          <w:rFonts w:ascii="Arial" w:hAnsi="Arial" w:cs="Arial"/>
+          <w:color w:val="000000" w:themeColor="text1"/>
+          <w:shd w:val="clear" w:color="auto" w:fill="FFFFFF"/>
+        </w:rPr>
+        <w:t xml:space="preserve"> font-awesome </w:t>
+      </w:r>
+      <w:proofErr w:type="spellStart"/>
+      <w:r>
+        <w:rPr>
+          <w:rFonts w:ascii="Arial" w:hAnsi="Arial" w:cs="Arial"/>
+          <w:color w:val="000000" w:themeColor="text1"/>
+          <w:shd w:val="clear" w:color="auto" w:fill="FFFFFF"/>
+        </w:rPr>
+        <w:t>untuk</w:t>
+      </w:r>
+      <w:proofErr w:type="spellEnd"/>
+      <w:r>
+        <w:rPr>
+          <w:rFonts w:ascii="Arial" w:hAnsi="Arial" w:cs="Arial"/>
+          <w:color w:val="000000" w:themeColor="text1"/>
+          <w:shd w:val="clear" w:color="auto" w:fill="FFFFFF"/>
+        </w:rPr>
+        <w:t xml:space="preserve"> </w:t>
+      </w:r>
+      <w:proofErr w:type="spellStart"/>
+      <w:r>
+        <w:rPr>
+          <w:rFonts w:ascii="Arial" w:hAnsi="Arial" w:cs="Arial"/>
+          <w:color w:val="000000" w:themeColor="text1"/>
+          <w:shd w:val="clear" w:color="auto" w:fill="FFFFFF"/>
+        </w:rPr>
+        <w:t>memunculkan</w:t>
+      </w:r>
+      <w:proofErr w:type="spellEnd"/>
+      <w:r>
+        <w:rPr>
+          <w:rFonts w:ascii="Arial" w:hAnsi="Arial" w:cs="Arial"/>
+          <w:color w:val="000000" w:themeColor="text1"/>
+          <w:shd w:val="clear" w:color="auto" w:fill="FFFFFF"/>
+        </w:rPr>
+        <w:t xml:space="preserve"> icon pada web</w:t>
       </w:r>
     </w:p>
     <w:p>
@@ -8638,7 +8686,7 @@
 </file>
 
 <file path=word/endnotes.xml><?xml version="1.0" encoding="utf-8"?>
-<w:endnotes xmlns:wpc="http://schemas.microsoft.com/office/word/2010/wordprocessingCanvas" xmlns:cx="http://schemas.microsoft.com/office/drawing/2014/chartex" xmlns:cx1="http://schemas.microsoft.com/office/drawing/2015/9/8/chartex" xmlns:cx2="http://schemas.microsoft.com/office/drawing/2015/10/21/chartex" xmlns:cx3="http://schemas.microsoft.com/office/drawing/2016/5/9/chartex" xmlns:cx4="http://schemas.microsoft.com/office/drawing/2016/5/10/chartex" xmlns:cx5="http://schemas.microsoft.com/office/drawing/2016/5/11/chartex" xmlns:cx6="http://schemas.microsoft.com/office/drawing/2016/5/12/chartex" xmlns:cx7="http://schemas.microsoft.com/office/drawing/2016/5/13/chartex" xmlns:cx8="http://schemas.microsoft.com/office/drawing/2016/5/14/chartex" xmlns:mc="http://schemas.openxmlformats.org/markup-compatibility/2006" xmlns:aink="http://schemas.microsoft.com/office/drawing/2016/ink" xmlns:am3d="http://schemas.microsoft.com/office/drawing/2017/model3d" xmlns:o="urn:schemas-microsoft-com:office:office" xmlns:r="http://schemas.openxmlformats.org/officeDocument/2006/relationships" xmlns:m="http://schemas.openxmlformats.org/officeDocument/2006/math" xmlns:v="urn:schemas-microsoft-com:vml" xmlns:wp14="http://schemas.microsoft.com/office/word/2010/wordprocessingDrawing" xmlns:wp="http://schemas.openxmlformats.org/drawingml/2006/wordprocessingDrawing" xmlns:w10="urn:schemas-microsoft-com:office:word" xmlns:w="http://schemas.openxmlformats.org/wordprocessingml/2006/main" xmlns:w14="http://schemas.microsoft.com/office/word/2010/wordml" xmlns:w15="http://schemas.microsoft.com/office/word/2012/wordml" xmlns:w16cex="http://schemas.microsoft.com/office/word/2018/wordml/cex" xmlns:w16cid="http://schemas.microsoft.com/office/word/2016/wordml/cid" xmlns:w16="http://schemas.microsoft.com/office/word/2018/wordml" xmlns:w16se="http://schemas.microsoft.com/office/word/2015/wordml/symex" xmlns:wpg="http://schemas.microsoft.com/office/word/2010/wordprocessingGroup" xmlns:wpi="http://schemas.microsoft.com/office/word/2010/wordprocessingInk" xmlns:wne="http://schemas.microsoft.com/office/word/2006/wordml" xmlns:wps="http://schemas.microsoft.com/office/word/2010/wordprocessingShape" mc:Ignorable="w14 w15 w16se w16cid w16 w16cex wp14">
+<w:endnotes xmlns:wpc="http://schemas.microsoft.com/office/word/2010/wordprocessingCanvas" xmlns:cx="http://schemas.microsoft.com/office/drawing/2014/chartex" xmlns:cx1="http://schemas.microsoft.com/office/drawing/2015/9/8/chartex" xmlns:cx2="http://schemas.microsoft.com/office/drawing/2015/10/21/chartex" xmlns:cx3="http://schemas.microsoft.com/office/drawing/2016/5/9/chartex" xmlns:cx4="http://schemas.microsoft.com/office/drawing/2016/5/10/chartex" xmlns:cx5="http://schemas.microsoft.com/office/drawing/2016/5/11/chartex" xmlns:cx6="http://schemas.microsoft.com/office/drawing/2016/5/12/chartex" xmlns:cx7="http://schemas.microsoft.com/office/drawing/2016/5/13/chartex" xmlns:cx8="http://schemas.microsoft.com/office/drawing/2016/5/14/chartex" xmlns:mc="http://schemas.openxmlformats.org/markup-compatibility/2006" xmlns:aink="http://schemas.microsoft.com/office/drawing/2016/ink" xmlns:am3d="http://schemas.microsoft.com/office/drawing/2017/model3d" xmlns:o="urn:schemas-microsoft-com:office:office" xmlns:r="http://schemas.openxmlformats.org/officeDocument/2006/relationships" xmlns:m="http://schemas.openxmlformats.org/officeDocument/2006/math" xmlns:v="urn:schemas-microsoft-com:vml" xmlns:wp14="http://schemas.microsoft.com/office/word/2010/wordprocessingDrawing" xmlns:wp="http://schemas.openxmlformats.org/drawingml/2006/wordprocessingDrawing" xmlns:w10="urn:schemas-microsoft-com:office:word" xmlns:w="http://schemas.openxmlformats.org/wordprocessingml/2006/main" xmlns:w14="http://schemas.microsoft.com/office/word/2010/wordml" xmlns:w15="http://schemas.microsoft.com/office/word/2012/wordml" xmlns:w16cid="http://schemas.microsoft.com/office/word/2016/wordml/cid" xmlns:w16se="http://schemas.microsoft.com/office/word/2015/wordml/symex" xmlns:wpg="http://schemas.microsoft.com/office/word/2010/wordprocessingGroup" xmlns:wpi="http://schemas.microsoft.com/office/word/2010/wordprocessingInk" xmlns:wne="http://schemas.microsoft.com/office/word/2006/wordml" xmlns:wps="http://schemas.microsoft.com/office/word/2010/wordprocessingShape" mc:Ignorable="w14 w15 w16se w16cid wp14">
   <w:endnote w:type="separator" w:id="-1">
     <w:p>
       <w:pPr>
@@ -8663,7 +8711,7 @@
 </file>
 
 <file path=word/footnotes.xml><?xml version="1.0" encoding="utf-8"?>
-<w:footnotes xmlns:wpc="http://schemas.microsoft.com/office/word/2010/wordprocessingCanvas" xmlns:cx="http://schemas.microsoft.com/office/drawing/2014/chartex" xmlns:cx1="http://schemas.microsoft.com/office/drawing/2015/9/8/chartex" xmlns:cx2="http://schemas.microsoft.com/office/drawing/2015/10/21/chartex" xmlns:cx3="http://schemas.microsoft.com/office/drawing/2016/5/9/chartex" xmlns:cx4="http://schemas.microsoft.com/office/drawing/2016/5/10/chartex" xmlns:cx5="http://schemas.microsoft.com/office/drawing/2016/5/11/chartex" xmlns:cx6="http://schemas.microsoft.com/office/drawing/2016/5/12/chartex" xmlns:cx7="http://schemas.microsoft.com/office/drawing/2016/5/13/chartex" xmlns:cx8="http://schemas.microsoft.com/office/drawing/2016/5/14/chartex" xmlns:mc="http://schemas.openxmlformats.org/markup-compatibility/2006" xmlns:aink="http://schemas.microsoft.com/office/drawing/2016/ink" xmlns:am3d="http://schemas.microsoft.com/office/drawing/2017/model3d" xmlns:o="urn:schemas-microsoft-com:office:office" xmlns:r="http://schemas.openxmlformats.org/officeDocument/2006/relationships" xmlns:m="http://schemas.openxmlformats.org/officeDocument/2006/math" xmlns:v="urn:schemas-microsoft-com:vml" xmlns:wp14="http://schemas.microsoft.com/office/word/2010/wordprocessingDrawing" xmlns:wp="http://schemas.openxmlformats.org/drawingml/2006/wordprocessingDrawing" xmlns:w10="urn:schemas-microsoft-com:office:word" xmlns:w="http://schemas.openxmlformats.org/wordprocessingml/2006/main" xmlns:w14="http://schemas.microsoft.com/office/word/2010/wordml" xmlns:w15="http://schemas.microsoft.com/office/word/2012/wordml" xmlns:w16cex="http://schemas.microsoft.com/office/word/2018/wordml/cex" xmlns:w16cid="http://schemas.microsoft.com/office/word/2016/wordml/cid" xmlns:w16="http://schemas.microsoft.com/office/word/2018/wordml" xmlns:w16se="http://schemas.microsoft.com/office/word/2015/wordml/symex" xmlns:wpg="http://schemas.microsoft.com/office/word/2010/wordprocessingGroup" xmlns:wpi="http://schemas.microsoft.com/office/word/2010/wordprocessingInk" xmlns:wne="http://schemas.microsoft.com/office/word/2006/wordml" xmlns:wps="http://schemas.microsoft.com/office/word/2010/wordprocessingShape" mc:Ignorable="w14 w15 w16se w16cid w16 w16cex wp14">
+<w:footnotes xmlns:wpc="http://schemas.microsoft.com/office/word/2010/wordprocessingCanvas" xmlns:cx="http://schemas.microsoft.com/office/drawing/2014/chartex" xmlns:cx1="http://schemas.microsoft.com/office/drawing/2015/9/8/chartex" xmlns:cx2="http://schemas.microsoft.com/office/drawing/2015/10/21/chartex" xmlns:cx3="http://schemas.microsoft.com/office/drawing/2016/5/9/chartex" xmlns:cx4="http://schemas.microsoft.com/office/drawing/2016/5/10/chartex" xmlns:cx5="http://schemas.microsoft.com/office/drawing/2016/5/11/chartex" xmlns:cx6="http://schemas.microsoft.com/office/drawing/2016/5/12/chartex" xmlns:cx7="http://schemas.microsoft.com/office/drawing/2016/5/13/chartex" xmlns:cx8="http://schemas.microsoft.com/office/drawing/2016/5/14/chartex" xmlns:mc="http://schemas.openxmlformats.org/markup-compatibility/2006" xmlns:aink="http://schemas.microsoft.com/office/drawing/2016/ink" xmlns:am3d="http://schemas.microsoft.com/office/drawing/2017/model3d" xmlns:o="urn:schemas-microsoft-com:office:office" xmlns:r="http://schemas.openxmlformats.org/officeDocument/2006/relationships" xmlns:m="http://schemas.openxmlformats.org/officeDocument/2006/math" xmlns:v="urn:schemas-microsoft-com:vml" xmlns:wp14="http://schemas.microsoft.com/office/word/2010/wordprocessingDrawing" xmlns:wp="http://schemas.openxmlformats.org/drawingml/2006/wordprocessingDrawing" xmlns:w10="urn:schemas-microsoft-com:office:word" xmlns:w="http://schemas.openxmlformats.org/wordprocessingml/2006/main" xmlns:w14="http://schemas.microsoft.com/office/word/2010/wordml" xmlns:w15="http://schemas.microsoft.com/office/word/2012/wordml" xmlns:w16cid="http://schemas.microsoft.com/office/word/2016/wordml/cid" xmlns:w16se="http://schemas.microsoft.com/office/word/2015/wordml/symex" xmlns:wpg="http://schemas.microsoft.com/office/word/2010/wordprocessingGroup" xmlns:wpi="http://schemas.microsoft.com/office/word/2010/wordprocessingInk" xmlns:wne="http://schemas.microsoft.com/office/word/2006/wordml" xmlns:wps="http://schemas.microsoft.com/office/word/2010/wordprocessingShape" mc:Ignorable="w14 w15 w16se w16cid wp14">
   <w:footnote w:type="separator" w:id="-1">
     <w:p>
       <w:pPr>
@@ -8688,7 +8736,7 @@
 </file>
 
 <file path=word/header1.xml><?xml version="1.0" encoding="utf-8"?>
-<w:hdr xmlns:wpc="http://schemas.microsoft.com/office/word/2010/wordprocessingCanvas" xmlns:cx="http://schemas.microsoft.com/office/drawing/2014/chartex" xmlns:cx1="http://schemas.microsoft.com/office/drawing/2015/9/8/chartex" xmlns:cx2="http://schemas.microsoft.com/office/drawing/2015/10/21/chartex" xmlns:cx3="http://schemas.microsoft.com/office/drawing/2016/5/9/chartex" xmlns:cx4="http://schemas.microsoft.com/office/drawing/2016/5/10/chartex" xmlns:cx5="http://schemas.microsoft.com/office/drawing/2016/5/11/chartex" xmlns:cx6="http://schemas.microsoft.com/office/drawing/2016/5/12/chartex" xmlns:cx7="http://schemas.microsoft.com/office/drawing/2016/5/13/chartex" xmlns:cx8="http://schemas.microsoft.com/office/drawing/2016/5/14/chartex" xmlns:mc="http://schemas.openxmlformats.org/markup-compatibility/2006" xmlns:aink="http://schemas.microsoft.com/office/drawing/2016/ink" xmlns:am3d="http://schemas.microsoft.com/office/drawing/2017/model3d" xmlns:o="urn:schemas-microsoft-com:office:office" xmlns:r="http://schemas.openxmlformats.org/officeDocument/2006/relationships" xmlns:m="http://schemas.openxmlformats.org/officeDocument/2006/math" xmlns:v="urn:schemas-microsoft-com:vml" xmlns:wp14="http://schemas.microsoft.com/office/word/2010/wordprocessingDrawing" xmlns:wp="http://schemas.openxmlformats.org/drawingml/2006/wordprocessingDrawing" xmlns:w10="urn:schemas-microsoft-com:office:word" xmlns:w="http://schemas.openxmlformats.org/wordprocessingml/2006/main" xmlns:w14="http://schemas.microsoft.com/office/word/2010/wordml" xmlns:w15="http://schemas.microsoft.com/office/word/2012/wordml" xmlns:w16cex="http://schemas.microsoft.com/office/word/2018/wordml/cex" xmlns:w16cid="http://schemas.microsoft.com/office/word/2016/wordml/cid" xmlns:w16="http://schemas.microsoft.com/office/word/2018/wordml" xmlns:w16se="http://schemas.microsoft.com/office/word/2015/wordml/symex" xmlns:wpg="http://schemas.microsoft.com/office/word/2010/wordprocessingGroup" xmlns:wpi="http://schemas.microsoft.com/office/word/2010/wordprocessingInk" xmlns:wne="http://schemas.microsoft.com/office/word/2006/wordml" xmlns:wps="http://schemas.microsoft.com/office/word/2010/wordprocessingShape" mc:Ignorable="w14 w15 w16se w16cid w16 w16cex wp14">
+<w:hdr xmlns:wpc="http://schemas.microsoft.com/office/word/2010/wordprocessingCanvas" xmlns:cx="http://schemas.microsoft.com/office/drawing/2014/chartex" xmlns:cx1="http://schemas.microsoft.com/office/drawing/2015/9/8/chartex" xmlns:cx2="http://schemas.microsoft.com/office/drawing/2015/10/21/chartex" xmlns:cx3="http://schemas.microsoft.com/office/drawing/2016/5/9/chartex" xmlns:cx4="http://schemas.microsoft.com/office/drawing/2016/5/10/chartex" xmlns:cx5="http://schemas.microsoft.com/office/drawing/2016/5/11/chartex" xmlns:cx6="http://schemas.microsoft.com/office/drawing/2016/5/12/chartex" xmlns:cx7="http://schemas.microsoft.com/office/drawing/2016/5/13/chartex" xmlns:cx8="http://schemas.microsoft.com/office/drawing/2016/5/14/chartex" xmlns:mc="http://schemas.openxmlformats.org/markup-compatibility/2006" xmlns:aink="http://schemas.microsoft.com/office/drawing/2016/ink" xmlns:am3d="http://schemas.microsoft.com/office/drawing/2017/model3d" xmlns:o="urn:schemas-microsoft-com:office:office" xmlns:r="http://schemas.openxmlformats.org/officeDocument/2006/relationships" xmlns:m="http://schemas.openxmlformats.org/officeDocument/2006/math" xmlns:v="urn:schemas-microsoft-com:vml" xmlns:wp14="http://schemas.microsoft.com/office/word/2010/wordprocessingDrawing" xmlns:wp="http://schemas.openxmlformats.org/drawingml/2006/wordprocessingDrawing" xmlns:w10="urn:schemas-microsoft-com:office:word" xmlns:w="http://schemas.openxmlformats.org/wordprocessingml/2006/main" xmlns:w14="http://schemas.microsoft.com/office/word/2010/wordml" xmlns:w15="http://schemas.microsoft.com/office/word/2012/wordml" xmlns:w16cid="http://schemas.microsoft.com/office/word/2016/wordml/cid" xmlns:w16se="http://schemas.microsoft.com/office/word/2015/wordml/symex" xmlns:wpg="http://schemas.microsoft.com/office/word/2010/wordprocessingGroup" xmlns:wpi="http://schemas.microsoft.com/office/word/2010/wordprocessingInk" xmlns:wne="http://schemas.microsoft.com/office/word/2006/wordml" xmlns:wps="http://schemas.microsoft.com/office/word/2010/wordprocessingShape" mc:Ignorable="w14 w15 w16se w16cid wp14">
   <w:p>
     <w:pPr>
       <w:pStyle w:val="Header"/>
@@ -8861,7 +8909,7 @@
 </file>
 
 <file path=word/styles.xml><?xml version="1.0" encoding="utf-8"?>
-<w:styles xmlns:mc="http://schemas.openxmlformats.org/markup-compatibility/2006" xmlns:r="http://schemas.openxmlformats.org/officeDocument/2006/relationships" xmlns:w="http://schemas.openxmlformats.org/wordprocessingml/2006/main" xmlns:w14="http://schemas.microsoft.com/office/word/2010/wordml" xmlns:w15="http://schemas.microsoft.com/office/word/2012/wordml" xmlns:w16cex="http://schemas.microsoft.com/office/word/2018/wordml/cex" xmlns:w16cid="http://schemas.microsoft.com/office/word/2016/wordml/cid" xmlns:w16="http://schemas.microsoft.com/office/word/2018/wordml" xmlns:w16se="http://schemas.microsoft.com/office/word/2015/wordml/symex" mc:Ignorable="w14 w15 w16se w16cid w16 w16cex">
+<w:styles xmlns:mc="http://schemas.openxmlformats.org/markup-compatibility/2006" xmlns:r="http://schemas.openxmlformats.org/officeDocument/2006/relationships" xmlns:w="http://schemas.openxmlformats.org/wordprocessingml/2006/main" xmlns:w14="http://schemas.microsoft.com/office/word/2010/wordml" xmlns:w15="http://schemas.microsoft.com/office/word/2012/wordml" xmlns:w16cid="http://schemas.microsoft.com/office/word/2016/wordml/cid" xmlns:w16se="http://schemas.microsoft.com/office/word/2015/wordml/symex" mc:Ignorable="w14 w15 w16se w16cid">
   <w:docDefaults>
     <w:rPrDefault>
       <w:rPr>

</xml_diff>